<commit_message>
Added an answer for action item #2
</commit_message>
<xml_diff>
--- a/Requirements/Meeting Minutes/MEETING MINUTES - GS Redesign 8_25_2016.docx
+++ b/Requirements/Meeting Minutes/MEETING MINUTES - GS Redesign 8_25_2016.docx
@@ -696,15 +696,7 @@
           <w:sz w:val="20"/>
           <w:szCs w:val="20"/>
         </w:rPr>
-        <w:t>a</w:t>
-      </w:r>
-      <w:r>
-        <w:rPr>
-          <w:rFonts w:ascii="Arial Narrow" w:hAnsi="Arial Narrow"/>
-          <w:sz w:val="20"/>
-          <w:szCs w:val="20"/>
-        </w:rPr>
-        <w:t>d-hoc reporting needs</w:t>
+        <w:t>ad-hoc reporting needs</w:t>
       </w:r>
     </w:p>
     <w:p>
@@ -750,15 +742,7 @@
           <w:sz w:val="20"/>
           <w:szCs w:val="20"/>
         </w:rPr>
-        <w:t>A new report is desired to easily check which questions sets belong to which mechanism</w:t>
-      </w:r>
-      <w:r>
-        <w:rPr>
-          <w:rFonts w:ascii="Arial Narrow" w:hAnsi="Arial Narrow"/>
-          <w:sz w:val="20"/>
-          <w:szCs w:val="20"/>
-        </w:rPr>
-        <w:t>”</w:t>
+        <w:t>A new report is desired to easily check which questions sets belong to which mechanism”</w:t>
       </w:r>
     </w:p>
     <w:p>
@@ -965,31 +949,7 @@
                 <w:sz w:val="20"/>
                 <w:szCs w:val="20"/>
               </w:rPr>
-              <w:t>D</w:t>
-            </w:r>
-            <w:r>
-              <w:rPr>
-                <w:rFonts w:ascii="Arial Narrow" w:hAnsi="Arial Narrow"/>
-                <w:sz w:val="20"/>
-                <w:szCs w:val="20"/>
-              </w:rPr>
-              <w:t>ata migration</w:t>
-            </w:r>
-            <w:r>
-              <w:rPr>
-                <w:rFonts w:ascii="Arial Narrow" w:hAnsi="Arial Narrow"/>
-                <w:sz w:val="20"/>
-                <w:szCs w:val="20"/>
-              </w:rPr>
-              <w:t xml:space="preserve"> </w:t>
-            </w:r>
-            <w:r>
-              <w:rPr>
-                <w:rFonts w:ascii="Arial Narrow" w:hAnsi="Arial Narrow"/>
-                <w:sz w:val="20"/>
-                <w:szCs w:val="20"/>
-              </w:rPr>
-              <w:t>requirement</w:t>
+              <w:t>Data migration requirement</w:t>
             </w:r>
           </w:p>
         </w:tc>
@@ -1011,7 +971,43 @@
                 <w:sz w:val="20"/>
                 <w:szCs w:val="20"/>
               </w:rPr>
-              <w:t xml:space="preserve">CBIIT question: should eGrants and other applications display greensheet data </w:t>
+              <w:t xml:space="preserve">CBIIT question: should </w:t>
+            </w:r>
+            <w:proofErr w:type="spellStart"/>
+            <w:r>
+              <w:rPr>
+                <w:rFonts w:ascii="Arial Narrow" w:hAnsi="Arial Narrow"/>
+                <w:sz w:val="20"/>
+                <w:szCs w:val="20"/>
+              </w:rPr>
+              <w:t>eGrants</w:t>
+            </w:r>
+            <w:proofErr w:type="spellEnd"/>
+            <w:r>
+              <w:rPr>
+                <w:rFonts w:ascii="Arial Narrow" w:hAnsi="Arial Narrow"/>
+                <w:sz w:val="20"/>
+                <w:szCs w:val="20"/>
+              </w:rPr>
+              <w:t xml:space="preserve"> and other applications display </w:t>
+            </w:r>
+            <w:proofErr w:type="spellStart"/>
+            <w:r>
+              <w:rPr>
+                <w:rFonts w:ascii="Arial Narrow" w:hAnsi="Arial Narrow"/>
+                <w:sz w:val="20"/>
+                <w:szCs w:val="20"/>
+              </w:rPr>
+              <w:t>greensheet</w:t>
+            </w:r>
+            <w:proofErr w:type="spellEnd"/>
+            <w:r>
+              <w:rPr>
+                <w:rFonts w:ascii="Arial Narrow" w:hAnsi="Arial Narrow"/>
+                <w:sz w:val="20"/>
+                <w:szCs w:val="20"/>
+              </w:rPr>
+              <w:t xml:space="preserve"> data </w:t>
             </w:r>
             <w:r>
               <w:rPr>
@@ -1074,7 +1070,43 @@
                 <w:sz w:val="20"/>
                 <w:szCs w:val="20"/>
               </w:rPr>
-              <w:t>hen user clicks a greensheet link in eGrants for a</w:t>
+              <w:t xml:space="preserve">hen user clicks a </w:t>
+            </w:r>
+            <w:proofErr w:type="spellStart"/>
+            <w:r>
+              <w:rPr>
+                <w:rFonts w:ascii="Arial Narrow" w:hAnsi="Arial Narrow"/>
+                <w:sz w:val="20"/>
+                <w:szCs w:val="20"/>
+              </w:rPr>
+              <w:t>greensheet</w:t>
+            </w:r>
+            <w:proofErr w:type="spellEnd"/>
+            <w:r>
+              <w:rPr>
+                <w:rFonts w:ascii="Arial Narrow" w:hAnsi="Arial Narrow"/>
+                <w:sz w:val="20"/>
+                <w:szCs w:val="20"/>
+              </w:rPr>
+              <w:t xml:space="preserve"> link in </w:t>
+            </w:r>
+            <w:proofErr w:type="spellStart"/>
+            <w:r>
+              <w:rPr>
+                <w:rFonts w:ascii="Arial Narrow" w:hAnsi="Arial Narrow"/>
+                <w:sz w:val="20"/>
+                <w:szCs w:val="20"/>
+              </w:rPr>
+              <w:t>eGrants</w:t>
+            </w:r>
+            <w:proofErr w:type="spellEnd"/>
+            <w:r>
+              <w:rPr>
+                <w:rFonts w:ascii="Arial Narrow" w:hAnsi="Arial Narrow"/>
+                <w:sz w:val="20"/>
+                <w:szCs w:val="20"/>
+              </w:rPr>
+              <w:t xml:space="preserve"> for a</w:t>
             </w:r>
             <w:r>
               <w:rPr>
@@ -1090,7 +1122,25 @@
                 <w:sz w:val="20"/>
                 <w:szCs w:val="20"/>
               </w:rPr>
-              <w:t xml:space="preserve"> grant (e.g. awarded 5 years ago), greensheet data should be displayed (this is a part of the official data file)</w:t>
+              <w:t xml:space="preserve"> grant (e.g. awarded 5 years ago), </w:t>
+            </w:r>
+            <w:proofErr w:type="spellStart"/>
+            <w:r>
+              <w:rPr>
+                <w:rFonts w:ascii="Arial Narrow" w:hAnsi="Arial Narrow"/>
+                <w:sz w:val="20"/>
+                <w:szCs w:val="20"/>
+              </w:rPr>
+              <w:t>greensheet</w:t>
+            </w:r>
+            <w:proofErr w:type="spellEnd"/>
+            <w:r>
+              <w:rPr>
+                <w:rFonts w:ascii="Arial Narrow" w:hAnsi="Arial Narrow"/>
+                <w:sz w:val="20"/>
+                <w:szCs w:val="20"/>
+              </w:rPr>
+              <w:t xml:space="preserve"> data should be displayed (this is a part of the official data file)</w:t>
             </w:r>
           </w:p>
           <w:p>
@@ -1106,6 +1156,7 @@
                 <w:szCs w:val="20"/>
               </w:rPr>
             </w:pPr>
+            <w:proofErr w:type="spellStart"/>
             <w:r>
               <w:rPr>
                 <w:rFonts w:ascii="Arial Narrow" w:hAnsi="Arial Narrow"/>
@@ -1120,7 +1171,16 @@
                 <w:sz w:val="20"/>
                 <w:szCs w:val="20"/>
               </w:rPr>
-              <w:t>reensheet data</w:t>
+              <w:t>reensheet</w:t>
+            </w:r>
+            <w:proofErr w:type="spellEnd"/>
+            <w:r>
+              <w:rPr>
+                <w:rFonts w:ascii="Arial Narrow" w:hAnsi="Arial Narrow"/>
+                <w:sz w:val="20"/>
+                <w:szCs w:val="20"/>
+              </w:rPr>
+              <w:t xml:space="preserve"> data</w:t>
             </w:r>
             <w:r>
               <w:rPr>
@@ -1136,7 +1196,25 @@
                 <w:sz w:val="20"/>
                 <w:szCs w:val="20"/>
               </w:rPr>
-              <w:t xml:space="preserve">should be eventually deleted in accordance with data retention policies. When grant data is deleted, OGA will coordinate with CBIIT the deletion of corresponding greensheets </w:t>
+              <w:t xml:space="preserve">should be eventually deleted in accordance with data retention policies. When grant data is deleted, OGA will coordinate with CBIIT the deletion of corresponding </w:t>
+            </w:r>
+            <w:proofErr w:type="spellStart"/>
+            <w:r>
+              <w:rPr>
+                <w:rFonts w:ascii="Arial Narrow" w:hAnsi="Arial Narrow"/>
+                <w:sz w:val="20"/>
+                <w:szCs w:val="20"/>
+              </w:rPr>
+              <w:t>greensheets</w:t>
+            </w:r>
+            <w:proofErr w:type="spellEnd"/>
+            <w:r>
+              <w:rPr>
+                <w:rFonts w:ascii="Arial Narrow" w:hAnsi="Arial Narrow"/>
+                <w:sz w:val="20"/>
+                <w:szCs w:val="20"/>
+              </w:rPr>
+              <w:t xml:space="preserve"> </w:t>
             </w:r>
           </w:p>
         </w:tc>
@@ -1302,15 +1380,7 @@
                 <w:sz w:val="20"/>
                 <w:szCs w:val="20"/>
               </w:rPr>
-              <w:t>Gaby explained that w</w:t>
-            </w:r>
-            <w:r>
-              <w:rPr>
-                <w:rFonts w:ascii="Arial Narrow" w:hAnsi="Arial Narrow"/>
-                <w:sz w:val="20"/>
-                <w:szCs w:val="20"/>
-              </w:rPr>
-              <w:t>it</w:t>
+              <w:t>Gaby explained that wit</w:t>
             </w:r>
             <w:r>
               <w:rPr>
@@ -1343,15 +1413,25 @@
                 <w:sz w:val="20"/>
                 <w:szCs w:val="20"/>
               </w:rPr>
-              <w:t xml:space="preserve"> will be stored and GreenSheets database and can be provided to OGA</w:t>
-            </w:r>
-            <w:r>
-              <w:rPr>
-                <w:rFonts w:ascii="Arial Narrow" w:hAnsi="Arial Narrow"/>
-                <w:sz w:val="20"/>
-                <w:szCs w:val="20"/>
-              </w:rPr>
-              <w:t xml:space="preserve"> alone with actual greensheet data for specific grant</w:t>
+              <w:t xml:space="preserve"> will be stored and GreenSheets database and can be provided to OGA alone with actual </w:t>
+            </w:r>
+            <w:proofErr w:type="spellStart"/>
+            <w:r>
+              <w:rPr>
+                <w:rFonts w:ascii="Arial Narrow" w:hAnsi="Arial Narrow"/>
+                <w:sz w:val="20"/>
+                <w:szCs w:val="20"/>
+              </w:rPr>
+              <w:t>greensheet</w:t>
+            </w:r>
+            <w:proofErr w:type="spellEnd"/>
+            <w:r>
+              <w:rPr>
+                <w:rFonts w:ascii="Arial Narrow" w:hAnsi="Arial Narrow"/>
+                <w:sz w:val="20"/>
+                <w:szCs w:val="20"/>
+              </w:rPr>
+              <w:t xml:space="preserve"> data for specific grant</w:t>
             </w:r>
             <w:r>
               <w:rPr>
@@ -1389,7 +1469,25 @@
                 <w:sz w:val="20"/>
                 <w:szCs w:val="20"/>
               </w:rPr>
-              <w:t>David demonstrated QlikView capabilities for retrieving grants, based on selection of questions/answer</w:t>
+              <w:t xml:space="preserve">David demonstrated </w:t>
+            </w:r>
+            <w:proofErr w:type="spellStart"/>
+            <w:r>
+              <w:rPr>
+                <w:rFonts w:ascii="Arial Narrow" w:hAnsi="Arial Narrow"/>
+                <w:sz w:val="20"/>
+                <w:szCs w:val="20"/>
+              </w:rPr>
+              <w:t>QlikView</w:t>
+            </w:r>
+            <w:proofErr w:type="spellEnd"/>
+            <w:r>
+              <w:rPr>
+                <w:rFonts w:ascii="Arial Narrow" w:hAnsi="Arial Narrow"/>
+                <w:sz w:val="20"/>
+                <w:szCs w:val="20"/>
+              </w:rPr>
+              <w:t xml:space="preserve"> capabilities for retrieving grants, based on selection of questions/answer</w:t>
             </w:r>
             <w:r>
               <w:rPr>
@@ -1437,6 +1535,7 @@
               </w:rPr>
               <w:t xml:space="preserve">OGA indicated that they don’t have an expertise to build such report in </w:t>
             </w:r>
+            <w:proofErr w:type="spellStart"/>
             <w:r>
               <w:rPr>
                 <w:rFonts w:ascii="Arial Narrow" w:hAnsi="Arial Narrow"/>
@@ -1445,6 +1544,7 @@
               </w:rPr>
               <w:t>QlikView</w:t>
             </w:r>
+            <w:proofErr w:type="spellEnd"/>
             <w:r>
               <w:rPr>
                 <w:rFonts w:ascii="Arial Narrow" w:hAnsi="Arial Narrow"/>
@@ -1516,6 +1616,7 @@
               </w:rPr>
               <w:t xml:space="preserve">this report in </w:t>
             </w:r>
+            <w:proofErr w:type="spellStart"/>
             <w:r>
               <w:rPr>
                 <w:rFonts w:ascii="Arial Narrow" w:hAnsi="Arial Narrow"/>
@@ -1524,6 +1625,7 @@
               </w:rPr>
               <w:t>QlikView</w:t>
             </w:r>
+            <w:proofErr w:type="spellEnd"/>
             <w:r>
               <w:rPr>
                 <w:rFonts w:ascii="Arial Narrow" w:hAnsi="Arial Narrow"/>
@@ -1562,15 +1664,7 @@
                 <w:sz w:val="20"/>
                 <w:szCs w:val="20"/>
               </w:rPr>
-              <w:t xml:space="preserve">it can be done </w:t>
-            </w:r>
-            <w:r>
-              <w:rPr>
-                <w:rFonts w:ascii="Arial Narrow" w:hAnsi="Arial Narrow"/>
-                <w:sz w:val="20"/>
-                <w:szCs w:val="20"/>
-              </w:rPr>
-              <w:t>by CBIIT team</w:t>
+              <w:t>it can be done by CBIIT team</w:t>
             </w:r>
             <w:r>
               <w:rPr>
@@ -1580,8 +1674,6 @@
               </w:rPr>
               <w:t xml:space="preserve"> </w:t>
             </w:r>
-            <w:bookmarkStart w:id="0" w:name="_GoBack"/>
-            <w:bookmarkEnd w:id="0"/>
           </w:p>
         </w:tc>
       </w:tr>
@@ -1976,7 +2068,43 @@
                 <w:sz w:val="20"/>
                 <w:szCs w:val="20"/>
               </w:rPr>
-              <w:t>When greensheet is in status “Saved” or “Unsubmitted” and a new template is promoted from Form Builder, GreenSheets s</w:t>
+              <w:t xml:space="preserve">When </w:t>
+            </w:r>
+            <w:proofErr w:type="spellStart"/>
+            <w:r>
+              <w:rPr>
+                <w:rFonts w:ascii="Arial Narrow" w:hAnsi="Arial Narrow"/>
+                <w:sz w:val="20"/>
+                <w:szCs w:val="20"/>
+              </w:rPr>
+              <w:t>greensheet</w:t>
+            </w:r>
+            <w:proofErr w:type="spellEnd"/>
+            <w:r>
+              <w:rPr>
+                <w:rFonts w:ascii="Arial Narrow" w:hAnsi="Arial Narrow"/>
+                <w:sz w:val="20"/>
+                <w:szCs w:val="20"/>
+              </w:rPr>
+              <w:t xml:space="preserve"> is in status “Saved” or “</w:t>
+            </w:r>
+            <w:proofErr w:type="spellStart"/>
+            <w:r>
+              <w:rPr>
+                <w:rFonts w:ascii="Arial Narrow" w:hAnsi="Arial Narrow"/>
+                <w:sz w:val="20"/>
+                <w:szCs w:val="20"/>
+              </w:rPr>
+              <w:t>Unsubmitted</w:t>
+            </w:r>
+            <w:proofErr w:type="spellEnd"/>
+            <w:r>
+              <w:rPr>
+                <w:rFonts w:ascii="Arial Narrow" w:hAnsi="Arial Narrow"/>
+                <w:sz w:val="20"/>
+                <w:szCs w:val="20"/>
+              </w:rPr>
+              <w:t>” and a new template is promoted from Form Builder, GreenSheets s</w:t>
             </w:r>
             <w:r>
               <w:rPr>
@@ -2091,14 +2219,7 @@
                 <w:rFonts w:ascii="Arial Narrow" w:hAnsi="Arial Narrow"/>
                 <w:sz w:val="20"/>
               </w:rPr>
-              <w:t xml:space="preserve"> LO</w:t>
-            </w:r>
-            <w:r>
-              <w:rPr>
-                <w:rFonts w:ascii="Arial Narrow" w:hAnsi="Arial Narrow"/>
-                <w:sz w:val="20"/>
-              </w:rPr>
-              <w:t xml:space="preserve">E </w:t>
+              <w:t xml:space="preserve"> LOE </w:t>
             </w:r>
             <w:r>
               <w:rPr>
@@ -2135,18 +2256,43 @@
               <w:pStyle w:val="TableText"/>
               <w:spacing w:line="360" w:lineRule="auto"/>
               <w:rPr>
+                <w:rFonts w:ascii="Arial Narrow" w:hAnsi="Arial Narrow"/>
+                <w:sz w:val="20"/>
+              </w:rPr>
+            </w:pPr>
+            <w:r>
+              <w:rPr>
+                <w:rFonts w:ascii="Arial Narrow" w:hAnsi="Arial Narrow"/>
+                <w:sz w:val="20"/>
+              </w:rPr>
+              <w:t xml:space="preserve">The system will provide ability to copy attachments that were saved before the template has been promoted. </w:t>
+            </w:r>
+          </w:p>
+          <w:p>
+            <w:pPr>
+              <w:rPr>
+                <w:ins w:id="0" w:author="Tulchinskaya, Gaby (NIH/NCI) [C]" w:date="2016-08-31T16:03:00Z"/>
+              </w:rPr>
+            </w:pPr>
+            <w:ins w:id="1" w:author="Tulchinskaya, Gaby (NIH/NCI) [C]" w:date="2016-08-31T16:03:00Z">
+              <w:r>
+                <w:t xml:space="preserve">Yakov: </w:t>
+              </w:r>
+              <w:r>
+                <w:t>Rough LOEs for “Copy Attachments” functionality:  40h requirements + 40h development + 40h QA = 120h</w:t>
+              </w:r>
+            </w:ins>
+          </w:p>
+          <w:p>
+            <w:pPr>
+              <w:pStyle w:val="TableText"/>
+              <w:spacing w:line="360" w:lineRule="auto"/>
+              <w:rPr>
                 <w:rFonts w:ascii="Cambria" w:hAnsi="Cambria"/>
                 <w:sz w:val="18"/>
                 <w:szCs w:val="18"/>
               </w:rPr>
             </w:pPr>
-            <w:r>
-              <w:rPr>
-                <w:rFonts w:ascii="Arial Narrow" w:hAnsi="Arial Narrow"/>
-                <w:sz w:val="20"/>
-              </w:rPr>
-              <w:t xml:space="preserve">The system will provide ability to copy attachments that were saved before the template has been promoted. </w:t>
-            </w:r>
           </w:p>
         </w:tc>
         <w:tc>
@@ -2158,17 +2304,41 @@
               <w:pStyle w:val="TableText"/>
               <w:spacing w:line="360" w:lineRule="auto"/>
               <w:rPr>
+                <w:ins w:id="2" w:author="Tulchinskaya, Gaby (NIH/NCI) [C]" w:date="2016-08-31T16:03:00Z"/>
                 <w:rFonts w:ascii="Arial Narrow" w:hAnsi="Arial Narrow"/>
                 <w:sz w:val="20"/>
               </w:rPr>
             </w:pPr>
-            <w:r>
-              <w:rPr>
-                <w:rFonts w:ascii="Arial Narrow" w:hAnsi="Arial Narrow"/>
-                <w:sz w:val="20"/>
-              </w:rPr>
-              <w:t>Open</w:t>
-            </w:r>
+            <w:del w:id="3" w:author="Tulchinskaya, Gaby (NIH/NCI) [C]" w:date="2016-08-31T16:03:00Z">
+              <w:r>
+                <w:rPr>
+                  <w:rFonts w:ascii="Arial Narrow" w:hAnsi="Arial Narrow"/>
+                  <w:sz w:val="20"/>
+                </w:rPr>
+                <w:delText>Open</w:delText>
+              </w:r>
+            </w:del>
+          </w:p>
+          <w:p>
+            <w:pPr>
+              <w:pStyle w:val="TableText"/>
+              <w:spacing w:line="360" w:lineRule="auto"/>
+              <w:rPr>
+                <w:rFonts w:ascii="Arial Narrow" w:hAnsi="Arial Narrow"/>
+                <w:sz w:val="20"/>
+              </w:rPr>
+            </w:pPr>
+            <w:bookmarkStart w:id="4" w:name="_GoBack"/>
+            <w:bookmarkEnd w:id="4"/>
+            <w:ins w:id="5" w:author="Tulchinskaya, Gaby (NIH/NCI) [C]" w:date="2016-08-31T16:03:00Z">
+              <w:r>
+                <w:rPr>
+                  <w:rFonts w:ascii="Arial Narrow" w:hAnsi="Arial Narrow"/>
+                  <w:sz w:val="20"/>
+                </w:rPr>
+                <w:t>Closed</w:t>
+              </w:r>
+            </w:ins>
           </w:p>
         </w:tc>
         <w:tc>
@@ -2238,29 +2408,17 @@
                 <w:rFonts w:ascii="Arial Narrow" w:hAnsi="Arial Narrow"/>
                 <w:sz w:val="20"/>
               </w:rPr>
-              <w:t>E</w:t>
-            </w:r>
-            <w:r>
-              <w:rPr>
-                <w:rFonts w:ascii="Arial Narrow" w:hAnsi="Arial Narrow"/>
-                <w:sz w:val="20"/>
-              </w:rPr>
-              <w:t xml:space="preserve">stimate LOE for building </w:t>
-            </w:r>
-            <w:r>
-              <w:rPr>
-                <w:rFonts w:ascii="Arial Narrow" w:hAnsi="Arial Narrow"/>
-                <w:sz w:val="20"/>
-              </w:rPr>
-              <w:t>ad-hock</w:t>
-            </w:r>
-            <w:r>
-              <w:rPr>
-                <w:rFonts w:ascii="Arial Narrow" w:hAnsi="Arial Narrow"/>
-                <w:sz w:val="20"/>
-              </w:rPr>
-              <w:t xml:space="preserve"> report in QlikView</w:t>
-            </w:r>
+              <w:t xml:space="preserve">Estimate LOE for building ad-hock report in </w:t>
+            </w:r>
+            <w:proofErr w:type="spellStart"/>
+            <w:r>
+              <w:rPr>
+                <w:rFonts w:ascii="Arial Narrow" w:hAnsi="Arial Narrow"/>
+                <w:sz w:val="20"/>
+              </w:rPr>
+              <w:t>QlikView</w:t>
+            </w:r>
+            <w:proofErr w:type="spellEnd"/>
           </w:p>
         </w:tc>
         <w:tc>
@@ -2282,7 +2440,23 @@
                 <w:rFonts w:ascii="Arial Narrow" w:hAnsi="Arial Narrow"/>
                 <w:sz w:val="20"/>
               </w:rPr>
-              <w:t>CBIIT will estimate LOE for building this report in QlikView and have internal management discussion if it can be done by CBIIT team</w:t>
+              <w:t xml:space="preserve">CBIIT will estimate LOE for building this report in </w:t>
+            </w:r>
+            <w:proofErr w:type="spellStart"/>
+            <w:r>
+              <w:rPr>
+                <w:rFonts w:ascii="Arial Narrow" w:hAnsi="Arial Narrow"/>
+                <w:sz w:val="20"/>
+              </w:rPr>
+              <w:t>QlikView</w:t>
+            </w:r>
+            <w:proofErr w:type="spellEnd"/>
+            <w:r>
+              <w:rPr>
+                <w:rFonts w:ascii="Arial Narrow" w:hAnsi="Arial Narrow"/>
+                <w:sz w:val="20"/>
+              </w:rPr>
+              <w:t xml:space="preserve"> and have internal management discussion if it can be done by CBIIT team</w:t>
             </w:r>
           </w:p>
         </w:tc>
@@ -2411,7 +2585,7 @@
           <w:rPr>
             <w:noProof/>
           </w:rPr>
-          <w:t>1</w:t>
+          <w:t>2</w:t>
         </w:r>
         <w:r>
           <w:rPr>
@@ -5619,6 +5793,14 @@
     <w:abstractNumId w:val="5"/>
   </w:num>
 </w:numbering>
+</file>
+
+<file path=word/people.xml><?xml version="1.0" encoding="utf-8"?>
+<w15:people xmlns:wpc="http://schemas.microsoft.com/office/word/2010/wordprocessingCanvas" xmlns:cx="http://schemas.microsoft.com/office/drawing/2014/chartex" xmlns:cx1="http://schemas.microsoft.com/office/drawing/2015/9/8/chartex" xmlns:cx2="http://schemas.microsoft.com/office/drawing/2015/10/21/chartex" xmlns:mc="http://schemas.openxmlformats.org/markup-compatibility/2006" xmlns:o="urn:schemas-microsoft-com:office:office" xmlns:r="http://schemas.openxmlformats.org/officeDocument/2006/relationships" xmlns:m="http://schemas.openxmlformats.org/officeDocument/2006/math" xmlns:v="urn:schemas-microsoft-com:vml" xmlns:wp14="http://schemas.microsoft.com/office/word/2010/wordprocessingDrawing" xmlns:wp="http://schemas.openxmlformats.org/drawingml/2006/wordprocessingDrawing" xmlns:w10="urn:schemas-microsoft-com:office:word" xmlns:w="http://schemas.openxmlformats.org/wordprocessingml/2006/main" xmlns:w14="http://schemas.microsoft.com/office/word/2010/wordml" xmlns:w15="http://schemas.microsoft.com/office/word/2012/wordml" xmlns:w16se="http://schemas.microsoft.com/office/word/2015/wordml/symex" xmlns:wpg="http://schemas.microsoft.com/office/word/2010/wordprocessingGroup" xmlns:wpi="http://schemas.microsoft.com/office/word/2010/wordprocessingInk" xmlns:wne="http://schemas.microsoft.com/office/word/2006/wordml" xmlns:wps="http://schemas.microsoft.com/office/word/2010/wordprocessingShape" mc:Ignorable="w14 w15 w16se wp14">
+  <w15:person w15:author="Tulchinskaya, Gaby (NIH/NCI) [C]">
+    <w15:presenceInfo w15:providerId="AD" w15:userId="S-1-5-21-12604286-656692736-1848903544-797643"/>
+  </w15:person>
+</w15:people>
 </file>
 
 <file path=word/styles.xml><?xml version="1.0" encoding="utf-8"?>

</xml_diff>